<commit_message>
added chapter 3 JDBC
</commit_message>
<xml_diff>
--- a/Chapter 1 - Getting started with Sprinng/Ch-1.Notes.docx
+++ b/Chapter 1 - Getting started with Sprinng/Ch-1.Notes.docx
@@ -193,7 +193,25 @@
           <w:sz w:val="28"/>
           <w:szCs w:val="28"/>
         </w:rPr>
-        <w:t xml:space="preserve">@Configuration public class </w:t>
+        <w:t xml:space="preserve">@Configuration </w:t>
+      </w:r>
+    </w:p>
+    <w:p>
+      <w:pPr>
+        <w:ind w:left="360"/>
+        <w:rPr>
+          <w:rFonts w:ascii="Times New Roman" w:hAnsi="Times New Roman" w:cs="Times New Roman"/>
+          <w:sz w:val="28"/>
+          <w:szCs w:val="28"/>
+        </w:rPr>
+      </w:pPr>
+      <w:r>
+        <w:rPr>
+          <w:rFonts w:ascii="Times New Roman" w:hAnsi="Times New Roman" w:cs="Times New Roman"/>
+          <w:sz w:val="28"/>
+          <w:szCs w:val="28"/>
+        </w:rPr>
+        <w:t xml:space="preserve">public class </w:t>
       </w:r>
       <w:proofErr w:type="spellStart"/>
       <w:r>
@@ -683,7 +701,23 @@
           <w:sz w:val="28"/>
           <w:szCs w:val="28"/>
         </w:rPr>
-        <w:t>Down Spring tool suite for eclipse</w:t>
+        <w:t>Down</w:t>
+      </w:r>
+      <w:r>
+        <w:rPr>
+          <w:rFonts w:ascii="Times New Roman" w:hAnsi="Times New Roman" w:cs="Times New Roman"/>
+          <w:sz w:val="28"/>
+          <w:szCs w:val="28"/>
+        </w:rPr>
+        <w:t>load</w:t>
+      </w:r>
+      <w:r>
+        <w:rPr>
+          <w:rFonts w:ascii="Times New Roman" w:hAnsi="Times New Roman" w:cs="Times New Roman"/>
+          <w:sz w:val="28"/>
+          <w:szCs w:val="28"/>
+        </w:rPr>
+        <w:t xml:space="preserve"> Spring tool suite for eclipse</w:t>
       </w:r>
     </w:p>
     <w:p>
@@ -3226,6 +3260,61 @@
       <w:r>
         <w:rPr>
           <w:rFonts w:ascii="Times New Roman" w:hAnsi="Times New Roman" w:cs="Times New Roman"/>
+          <w:color w:val="000000" w:themeColor="text1"/>
+          <w:sz w:val="20"/>
+          <w:szCs w:val="20"/>
+        </w:rPr>
+        <w:t>/*</w:t>
+      </w:r>
+      <w:proofErr w:type="spellStart"/>
+      <w:r>
+        <w:rPr>
+          <w:rFonts w:ascii="Times New Roman" w:hAnsi="Times New Roman" w:cs="Times New Roman"/>
+          <w:color w:val="000000" w:themeColor="text1"/>
+          <w:sz w:val="20"/>
+          <w:szCs w:val="20"/>
+        </w:rPr>
+        <w:t>jUnit</w:t>
+      </w:r>
+      <w:proofErr w:type="spellEnd"/>
+      <w:r>
+        <w:rPr>
+          <w:rFonts w:ascii="Times New Roman" w:hAnsi="Times New Roman" w:cs="Times New Roman"/>
+          <w:color w:val="000000" w:themeColor="text1"/>
+          <w:sz w:val="20"/>
+          <w:szCs w:val="20"/>
+        </w:rPr>
+        <w:t xml:space="preserve"> annotation that provides</w:t>
+      </w:r>
+      <w:r>
+        <w:rPr>
+          <w:rFonts w:ascii="Times New Roman" w:hAnsi="Times New Roman" w:cs="Times New Roman"/>
+          <w:color w:val="000000" w:themeColor="text1"/>
+          <w:sz w:val="20"/>
+          <w:szCs w:val="20"/>
+        </w:rPr>
+        <w:t xml:space="preserve"> a test runner that guides Junit in running the test*/</w:t>
+      </w:r>
+      <w:bookmarkStart w:id="0" w:name="_GoBack"/>
+      <w:bookmarkEnd w:id="0"/>
+    </w:p>
+    <w:p>
+      <w:pPr>
+        <w:autoSpaceDE w:val="0"/>
+        <w:autoSpaceDN w:val="0"/>
+        <w:adjustRightInd w:val="0"/>
+        <w:spacing w:after="0" w:line="240" w:lineRule="auto"/>
+        <w:ind w:left="2160"/>
+        <w:rPr>
+          <w:rFonts w:ascii="Times New Roman" w:hAnsi="Times New Roman" w:cs="Times New Roman"/>
+          <w:color w:val="000000" w:themeColor="text1"/>
+          <w:sz w:val="20"/>
+          <w:szCs w:val="20"/>
+        </w:rPr>
+      </w:pPr>
+      <w:r>
+        <w:rPr>
+          <w:rFonts w:ascii="Times New Roman" w:hAnsi="Times New Roman" w:cs="Times New Roman"/>
           <w:i/>
           <w:iCs/>
           <w:color w:val="000000" w:themeColor="text1"/>
@@ -4756,8 +4845,6 @@
         </w:rPr>
         <w:t>Localhost:8080/h2-console</w:t>
       </w:r>
-      <w:bookmarkStart w:id="0" w:name="_GoBack"/>
-      <w:bookmarkEnd w:id="0"/>
     </w:p>
     <w:p>
       <w:pPr>

</xml_diff>